<commit_message>
se agrego la clase abstracta
</commit_message>
<xml_diff>
--- a/GUIA_PHP_2016_part4-POO.docx
+++ b/GUIA_PHP_2016_part4-POO.docx
@@ -679,6 +679,8 @@
           <w:lang w:val="es-AR" w:eastAsia="es-AR"/>
         </w:rPr>
       </w:pPr>
+      <w:bookmarkStart w:id="0" w:name="_GoBack"/>
+      <w:bookmarkEnd w:id="0"/>
     </w:p>
     <w:p>
       <w:pPr>
@@ -2979,7 +2981,27 @@
           <w:szCs w:val="23"/>
           <w:lang w:val="es-ES_tradnl"/>
         </w:rPr>
-        <w:t xml:space="preserve"> (String) </w:t>
+        <w:t xml:space="preserve"> (</w:t>
+      </w:r>
+      <w:proofErr w:type="spellStart"/>
+      <w:r>
+        <w:rPr>
+          <w:rFonts w:ascii="Tahoma" w:hAnsi="Tahoma" w:cs="Tahoma"/>
+          <w:sz w:val="23"/>
+          <w:szCs w:val="23"/>
+          <w:lang w:val="es-ES_tradnl"/>
+        </w:rPr>
+        <w:t>String</w:t>
+      </w:r>
+      <w:proofErr w:type="spellEnd"/>
+      <w:r>
+        <w:rPr>
+          <w:rFonts w:ascii="Tahoma" w:hAnsi="Tahoma" w:cs="Tahoma"/>
+          <w:sz w:val="23"/>
+          <w:szCs w:val="23"/>
+          <w:lang w:val="es-ES_tradnl"/>
+        </w:rPr>
+        <w:t xml:space="preserve">) </w:t>
       </w:r>
     </w:p>
     <w:p>
@@ -4775,13 +4797,23 @@
         </w:rPr>
         <w:t xml:space="preserve"> (</w:t>
       </w:r>
-      <w:r>
-        <w:rPr>
-          <w:rFonts w:ascii="Tahoma" w:eastAsia="Trebuchet MS" w:hAnsi="Tahoma" w:cs="Tahoma"/>
-          <w:sz w:val="23"/>
-          <w:szCs w:val="23"/>
-        </w:rPr>
-        <w:t>array de</w:t>
+      <w:proofErr w:type="spellStart"/>
+      <w:r>
+        <w:rPr>
+          <w:rFonts w:ascii="Tahoma" w:eastAsia="Trebuchet MS" w:hAnsi="Tahoma" w:cs="Tahoma"/>
+          <w:sz w:val="23"/>
+          <w:szCs w:val="23"/>
+        </w:rPr>
+        <w:t>array</w:t>
+      </w:r>
+      <w:proofErr w:type="spellEnd"/>
+      <w:r>
+        <w:rPr>
+          <w:rFonts w:ascii="Tahoma" w:eastAsia="Trebuchet MS" w:hAnsi="Tahoma" w:cs="Tahoma"/>
+          <w:sz w:val="23"/>
+          <w:szCs w:val="23"/>
+        </w:rPr>
+        <w:t xml:space="preserve"> de</w:t>
       </w:r>
       <w:r>
         <w:rPr>
@@ -6668,8 +6700,6 @@
           <w:szCs w:val="23"/>
         </w:rPr>
       </w:pPr>
-      <w:bookmarkStart w:id="0" w:name="_GoBack"/>
-      <w:bookmarkEnd w:id="0"/>
     </w:p>
     <w:sectPr>
       <w:headerReference w:type="even" r:id="rId11"/>

</xml_diff>